<commit_message>
Executive summary completed awwwww yeaaahhhhhh
</commit_message>
<xml_diff>
--- a/Executive Summary.docx
+++ b/Executive Summary.docx
@@ -158,7 +158,7 @@
               <w:rPr>
                 <w:rtl w:val="0"/>
               </w:rPr>
-              <w:t xml:space="preserve">Date: ~/10/23</w:t>
+              <w:t xml:space="preserve">Date: 20/9/23</w:t>
             </w:r>
           </w:p>
         </w:tc>
@@ -195,13 +195,49 @@
     </w:p>
     <w:p>
       <w:pPr>
-        <w:rPr/>
-      </w:pPr>
-      <w:r>
-        <w:rPr>
-          <w:rtl w:val="0"/>
-        </w:rPr>
-        <w:t xml:space="preserve">A 100 to 150 word executive summary of your findings. Do this last.</w:t>
+        <w:ind w:left="0" w:firstLine="0"/>
+        <w:rPr/>
+      </w:pPr>
+      <w:r>
+        <w:rPr>
+          <w:rtl w:val="0"/>
+        </w:rPr>
+        <w:t xml:space="preserve">The results of these queries have made clear the dangers of driving and the most common causes for accidents. They have shown that alcohol can dramatically increase the likelihood of a fatality occurring in an accident. The results also have shown the most dangerous days and time of days to drive.</w:t>
+      </w:r>
+    </w:p>
+    <w:p>
+      <w:pPr>
+        <w:ind w:left="0" w:firstLine="0"/>
+        <w:rPr/>
+      </w:pPr>
+      <w:r>
+        <w:rPr>
+          <w:rtl w:val="0"/>
+        </w:rPr>
+        <w:t xml:space="preserve">These figures have also made apparent that data figures, such as charts, graphs, and visualisations, offer many benefits for data analysis as they provide a visual representation of complex datasets. They make it easier to understand patterns, trends, and relationships within the data, even for individuals who may not have a strong background in statistics or data analysis.</w:t>
+      </w:r>
+    </w:p>
+    <w:p>
+      <w:pPr>
+        <w:ind w:left="0" w:firstLine="0"/>
+        <w:rPr/>
+      </w:pPr>
+      <w:r>
+        <w:rPr>
+          <w:rtl w:val="0"/>
+        </w:rPr>
+        <w:t xml:space="preserve">Visual data analysis like this can also assist with identifying errors and issues with datasets as the charts and graphs produce will make it apparent if there are missing values or data entry errors such as gaps in data for a certain time of day.</w:t>
+      </w:r>
+    </w:p>
+    <w:p>
+      <w:pPr>
+        <w:ind w:left="0" w:firstLine="0"/>
+        <w:rPr/>
+      </w:pPr>
+      <w:r>
+        <w:rPr>
+          <w:rtl w:val="0"/>
+        </w:rPr>
       </w:r>
     </w:p>
     <w:p>
@@ -327,7 +363,7 @@
         <w:rPr>
           <w:rtl w:val="0"/>
         </w:rPr>
-        <w:t xml:space="preserve">Allow the user to analyze the impact of alcohol in accidents – ie: trends over time, accident types involving alcohol, etc.</w:t>
+        <w:t xml:space="preserve">Allow the user to analyse the impact of alcohol in accidents – ie: trends over time, accident types involving alcohol, etc.</w:t>
       </w:r>
     </w:p>
     <w:p>
@@ -427,12 +463,12 @@
           <wp:inline distB="114300" distT="114300" distL="114300" distR="114300">
             <wp:extent cx="5943600" cy="3429000"/>
             <wp:effectExtent b="0" l="0" r="0" t="0"/>
-            <wp:docPr descr="Figure 1: For a user-selected period, display the information of all accidents that happened in the period&#10;" id="2" name="image2.png"/>
+            <wp:docPr descr="Figure 1: For a user-selected period, display the information of all accidents that happened in the period&#10;" id="7" name="image6.png"/>
             <a:graphic>
               <a:graphicData uri="http://schemas.openxmlformats.org/drawingml/2006/picture">
                 <pic:pic>
                   <pic:nvPicPr>
-                    <pic:cNvPr descr="Figure 1: For a user-selected period, display the information of all accidents that happened in the period&#10;" id="0" name="image2.png"/>
+                    <pic:cNvPr descr="Figure 1: For a user-selected period, display the information of all accidents that happened in the period&#10;" id="0" name="image6.png"/>
                     <pic:cNvPicPr preferRelativeResize="0"/>
                   </pic:nvPicPr>
                   <pic:blipFill>
@@ -575,12 +611,12 @@
           <wp:inline distB="114300" distT="114300" distL="114300" distR="114300">
             <wp:extent cx="5943600" cy="3378200"/>
             <wp:effectExtent b="0" l="0" r="0" t="0"/>
-            <wp:docPr id="1" name="image1.png"/>
+            <wp:docPr id="6" name="image5.png"/>
             <a:graphic>
               <a:graphicData uri="http://schemas.openxmlformats.org/drawingml/2006/picture">
                 <pic:pic>
                   <pic:nvPicPr>
-                    <pic:cNvPr id="0" name="image1.png"/>
+                    <pic:cNvPr id="0" name="image5.png"/>
                     <pic:cNvPicPr preferRelativeResize="0"/>
                   </pic:nvPicPr>
                   <pic:blipFill>
@@ -662,8 +698,11 @@
         <w:pStyle w:val="Heading1"/>
         <w:ind w:firstLine="0"/>
         <w:rPr>
-          <w:sz w:val="34"/>
-          <w:szCs w:val="34"/>
+          <w:rFonts w:ascii="Cambria" w:cs="Cambria" w:eastAsia="Cambria" w:hAnsi="Cambria"/>
+          <w:b w:val="0"/>
+          <w:color w:val="000000"/>
+          <w:sz w:val="22"/>
+          <w:szCs w:val="22"/>
         </w:rPr>
       </w:pPr>
       <w:r>
@@ -685,6 +724,47 @@
       </w:r>
       <w:r>
         <w:rPr>
+          <w:rFonts w:ascii="Cambria" w:cs="Cambria" w:eastAsia="Cambria" w:hAnsi="Cambria"/>
+          <w:b w:val="0"/>
+          <w:color w:val="000000"/>
+          <w:sz w:val="22"/>
+          <w:szCs w:val="22"/>
+        </w:rPr>
+        <w:drawing>
+          <wp:inline distB="114300" distT="114300" distL="114300" distR="114300">
+            <wp:extent cx="5958000" cy="3403600"/>
+            <wp:effectExtent b="0" l="0" r="0" t="0"/>
+            <wp:docPr id="4" name="image3.png"/>
+            <a:graphic>
+              <a:graphicData uri="http://schemas.openxmlformats.org/drawingml/2006/picture">
+                <pic:pic>
+                  <pic:nvPicPr>
+                    <pic:cNvPr id="0" name="image3.png"/>
+                    <pic:cNvPicPr preferRelativeResize="0"/>
+                  </pic:nvPicPr>
+                  <pic:blipFill>
+                    <a:blip r:embed="rId9"/>
+                    <a:srcRect b="0" l="0" r="0" t="0"/>
+                    <a:stretch>
+                      <a:fillRect/>
+                    </a:stretch>
+                  </pic:blipFill>
+                  <pic:spPr>
+                    <a:xfrm>
+                      <a:off x="0" y="0"/>
+                      <a:ext cx="5958000" cy="3403600"/>
+                    </a:xfrm>
+                    <a:prstGeom prst="rect"/>
+                    <a:ln/>
+                  </pic:spPr>
+                </pic:pic>
+              </a:graphicData>
+            </a:graphic>
+          </wp:inline>
+        </w:drawing>
+      </w:r>
+      <w:r>
+        <w:rPr>
           <w:rtl w:val="0"/>
         </w:rPr>
       </w:r>
@@ -693,13 +773,225 @@
       <w:pPr>
         <w:pStyle w:val="Heading1"/>
         <w:ind w:firstLine="0"/>
-        <w:rPr>
-          <w:rFonts w:ascii="Calibri" w:cs="Calibri" w:eastAsia="Calibri" w:hAnsi="Calibri"/>
-          <w:b w:val="1"/>
-          <w:color w:val="2e75b5"/>
-          <w:sz w:val="34"/>
-          <w:szCs w:val="34"/>
-        </w:rPr>
+        <w:rPr/>
+      </w:pPr>
+      <w:r>
+        <w:rPr>
+          <w:rFonts w:ascii="Cambria" w:cs="Cambria" w:eastAsia="Cambria" w:hAnsi="Cambria"/>
+          <w:b w:val="0"/>
+          <w:color w:val="000000"/>
+          <w:sz w:val="22"/>
+          <w:szCs w:val="22"/>
+        </w:rPr>
+        <w:drawing>
+          <wp:inline distB="114300" distT="114300" distL="114300" distR="114300">
+            <wp:extent cx="5958000" cy="3416300"/>
+            <wp:effectExtent b="0" l="0" r="0" t="0"/>
+            <wp:docPr id="1" name="image4.png"/>
+            <a:graphic>
+              <a:graphicData uri="http://schemas.openxmlformats.org/drawingml/2006/picture">
+                <pic:pic>
+                  <pic:nvPicPr>
+                    <pic:cNvPr id="0" name="image4.png"/>
+                    <pic:cNvPicPr preferRelativeResize="0"/>
+                  </pic:nvPicPr>
+                  <pic:blipFill>
+                    <a:blip r:embed="rId10"/>
+                    <a:srcRect b="0" l="0" r="0" t="0"/>
+                    <a:stretch>
+                      <a:fillRect/>
+                    </a:stretch>
+                  </pic:blipFill>
+                  <pic:spPr>
+                    <a:xfrm>
+                      <a:off x="0" y="0"/>
+                      <a:ext cx="5958000" cy="3416300"/>
+                    </a:xfrm>
+                    <a:prstGeom prst="rect"/>
+                    <a:ln/>
+                  </pic:spPr>
+                </pic:pic>
+              </a:graphicData>
+            </a:graphic>
+          </wp:inline>
+        </w:drawing>
+      </w:r>
+      <w:r>
+        <w:rPr>
+          <w:rFonts w:ascii="Cambria" w:cs="Cambria" w:eastAsia="Cambria" w:hAnsi="Cambria"/>
+          <w:b w:val="0"/>
+          <w:color w:val="000000"/>
+          <w:sz w:val="22"/>
+          <w:szCs w:val="22"/>
+        </w:rPr>
+        <w:drawing>
+          <wp:inline distB="114300" distT="114300" distL="114300" distR="114300">
+            <wp:extent cx="5958000" cy="3416300"/>
+            <wp:effectExtent b="0" l="0" r="0" t="0"/>
+            <wp:docPr id="8" name="image2.png"/>
+            <a:graphic>
+              <a:graphicData uri="http://schemas.openxmlformats.org/drawingml/2006/picture">
+                <pic:pic>
+                  <pic:nvPicPr>
+                    <pic:cNvPr id="0" name="image2.png"/>
+                    <pic:cNvPicPr preferRelativeResize="0"/>
+                  </pic:nvPicPr>
+                  <pic:blipFill>
+                    <a:blip r:embed="rId11"/>
+                    <a:srcRect b="0" l="0" r="0" t="0"/>
+                    <a:stretch>
+                      <a:fillRect/>
+                    </a:stretch>
+                  </pic:blipFill>
+                  <pic:spPr>
+                    <a:xfrm>
+                      <a:off x="0" y="0"/>
+                      <a:ext cx="5958000" cy="3416300"/>
+                    </a:xfrm>
+                    <a:prstGeom prst="rect"/>
+                    <a:ln/>
+                  </pic:spPr>
+                </pic:pic>
+              </a:graphicData>
+            </a:graphic>
+          </wp:inline>
+        </w:drawing>
+      </w:r>
+      <w:r>
+        <w:rPr>
+          <w:rFonts w:ascii="Cambria" w:cs="Cambria" w:eastAsia="Cambria" w:hAnsi="Cambria"/>
+          <w:b w:val="0"/>
+          <w:color w:val="000000"/>
+          <w:sz w:val="22"/>
+          <w:szCs w:val="22"/>
+        </w:rPr>
+        <w:drawing>
+          <wp:inline distB="114300" distT="114300" distL="114300" distR="114300">
+            <wp:extent cx="5958000" cy="3416300"/>
+            <wp:effectExtent b="0" l="0" r="0" t="0"/>
+            <wp:docPr id="10" name="image1.png"/>
+            <a:graphic>
+              <a:graphicData uri="http://schemas.openxmlformats.org/drawingml/2006/picture">
+                <pic:pic>
+                  <pic:nvPicPr>
+                    <pic:cNvPr id="0" name="image1.png"/>
+                    <pic:cNvPicPr preferRelativeResize="0"/>
+                  </pic:nvPicPr>
+                  <pic:blipFill>
+                    <a:blip r:embed="rId12"/>
+                    <a:srcRect b="0" l="0" r="0" t="0"/>
+                    <a:stretch>
+                      <a:fillRect/>
+                    </a:stretch>
+                  </pic:blipFill>
+                  <pic:spPr>
+                    <a:xfrm>
+                      <a:off x="0" y="0"/>
+                      <a:ext cx="5958000" cy="3416300"/>
+                    </a:xfrm>
+                    <a:prstGeom prst="rect"/>
+                    <a:ln/>
+                  </pic:spPr>
+                </pic:pic>
+              </a:graphicData>
+            </a:graphic>
+          </wp:inline>
+        </w:drawing>
+      </w:r>
+      <w:r>
+        <w:rPr>
+          <w:rtl w:val="0"/>
+        </w:rPr>
+      </w:r>
+    </w:p>
+    <w:p>
+      <w:pPr>
+        <w:ind w:left="0" w:firstLine="0"/>
+        <w:rPr/>
+      </w:pPr>
+      <w:r>
+        <w:rPr>
+          <w:rtl w:val="0"/>
+        </w:rPr>
+      </w:r>
+    </w:p>
+    <w:p>
+      <w:pPr>
+        <w:ind w:left="0" w:firstLine="0"/>
+        <w:rPr/>
+      </w:pPr>
+      <w:r>
+        <w:rPr>
+          <w:rtl w:val="0"/>
+        </w:rPr>
+        <w:t xml:space="preserve">The images above show the outputs for the query “For a user-selected period, retrieve all accidents caused by an accident type that contains a keyword (user selected)” with the chosen keywords being: struck pedestrian, collision with a fixed object, collision with vehicle and no collision and no objects struck.</w:t>
+      </w:r>
+    </w:p>
+    <w:p>
+      <w:pPr>
+        <w:ind w:left="0" w:firstLine="0"/>
+        <w:rPr/>
+      </w:pPr>
+      <w:r>
+        <w:rPr>
+          <w:rtl w:val="0"/>
+        </w:rPr>
+        <w:t xml:space="preserve">For the keyword “struck pedestrian” the figure shows us that the monthly average accidents involving struck pedestrians sits at around 110 accidents with the high outlier being July at over 140 and the low outlier being December at around 70 accidents.</w:t>
+      </w:r>
+    </w:p>
+    <w:p>
+      <w:pPr>
+        <w:ind w:left="0" w:firstLine="0"/>
+        <w:rPr/>
+      </w:pPr>
+      <w:r>
+        <w:rPr>
+          <w:rtl w:val="0"/>
+        </w:rPr>
+        <w:t xml:space="preserve">For the keyword “collision with a fixed object” the figure shows us that the monthly average accidents involving collisions with a fixed object sits at around 170 accidents with the high outliers being December and January at over 210. The higher number of accidents of this type during these months specifically could be due to the summer holidays and increased vehicle density due to these holidays.</w:t>
+      </w:r>
+    </w:p>
+    <w:p>
+      <w:pPr>
+        <w:ind w:left="0"/>
+        <w:rPr/>
+      </w:pPr>
+      <w:r>
+        <w:rPr>
+          <w:rtl w:val="0"/>
+        </w:rPr>
+        <w:t xml:space="preserve">For the keyword “collision with vehicle” the figure shows us that the monthly average accidents involving collision with vehicles sits at around 750 accidents with the highest February to May at over 800 accidents respectively and the lowest being January at just over 600. The monthly accidents for this accident type does not vary greatly to infer any kind of reasoning for the differences.</w:t>
+      </w:r>
+    </w:p>
+    <w:p>
+      <w:pPr>
+        <w:ind w:left="0"/>
+        <w:rPr/>
+      </w:pPr>
+      <w:r>
+        <w:rPr>
+          <w:rtl w:val="0"/>
+        </w:rPr>
+        <w:t xml:space="preserve">For the keyword “no collision and no objects struck” the figure shows us that the monthly average accidents involving no collisions and no objects struck sits at around 60 accidents with the high outlier being January at just below 80 and the low outlier being July at just over 30 accidents.</w:t>
+      </w:r>
+    </w:p>
+    <w:p>
+      <w:pPr>
+        <w:pStyle w:val="Heading1"/>
+        <w:ind w:firstLine="0"/>
+        <w:rPr/>
+      </w:pPr>
+      <w:r>
+        <w:rPr>
+          <w:rtl w:val="0"/>
+        </w:rPr>
+      </w:r>
+    </w:p>
+    <w:p>
+      <w:pPr>
+        <w:pStyle w:val="Heading1"/>
+        <w:ind w:firstLine="0"/>
+        <w:rPr/>
       </w:pPr>
       <w:r>
         <w:rPr>
@@ -718,6 +1010,199 @@
         </w:rPr>
         <w:t xml:space="preserve">Allow the user to analyse the impact of alcohol in accidents – ie: trends over time, accident types involving alcohol, etc</w:t>
       </w:r>
+    </w:p>
+    <w:p>
+      <w:pPr>
+        <w:ind w:left="0" w:firstLine="0"/>
+        <w:rPr/>
+      </w:pPr>
+      <w:r>
+        <w:rPr/>
+        <w:drawing>
+          <wp:inline distB="114300" distT="114300" distL="114300" distR="114300">
+            <wp:extent cx="5848463" cy="2924231"/>
+            <wp:effectExtent b="0" l="0" r="0" t="0"/>
+            <wp:docPr id="2" name="image11.png"/>
+            <a:graphic>
+              <a:graphicData uri="http://schemas.openxmlformats.org/drawingml/2006/picture">
+                <pic:pic>
+                  <pic:nvPicPr>
+                    <pic:cNvPr id="0" name="image11.png"/>
+                    <pic:cNvPicPr preferRelativeResize="0"/>
+                  </pic:nvPicPr>
+                  <pic:blipFill>
+                    <a:blip r:embed="rId13"/>
+                    <a:srcRect b="0" l="0" r="0" t="0"/>
+                    <a:stretch>
+                      <a:fillRect/>
+                    </a:stretch>
+                  </pic:blipFill>
+                  <pic:spPr>
+                    <a:xfrm>
+                      <a:off x="0" y="0"/>
+                      <a:ext cx="5848463" cy="2924231"/>
+                    </a:xfrm>
+                    <a:prstGeom prst="rect"/>
+                    <a:ln/>
+                  </pic:spPr>
+                </pic:pic>
+              </a:graphicData>
+            </a:graphic>
+          </wp:inline>
+        </w:drawing>
+      </w:r>
+      <w:r>
+        <w:rPr>
+          <w:rtl w:val="0"/>
+        </w:rPr>
+      </w:r>
+    </w:p>
+    <w:p>
+      <w:pPr>
+        <w:ind w:left="0" w:firstLine="0"/>
+        <w:rPr/>
+      </w:pPr>
+      <w:r>
+        <w:rPr/>
+        <w:drawing>
+          <wp:inline distB="114300" distT="114300" distL="114300" distR="114300">
+            <wp:extent cx="5958000" cy="2984500"/>
+            <wp:effectExtent b="0" l="0" r="0" t="0"/>
+            <wp:docPr id="11" name="image10.png"/>
+            <a:graphic>
+              <a:graphicData uri="http://schemas.openxmlformats.org/drawingml/2006/picture">
+                <pic:pic>
+                  <pic:nvPicPr>
+                    <pic:cNvPr id="0" name="image10.png"/>
+                    <pic:cNvPicPr preferRelativeResize="0"/>
+                  </pic:nvPicPr>
+                  <pic:blipFill>
+                    <a:blip r:embed="rId14"/>
+                    <a:srcRect b="0" l="0" r="0" t="0"/>
+                    <a:stretch>
+                      <a:fillRect/>
+                    </a:stretch>
+                  </pic:blipFill>
+                  <pic:spPr>
+                    <a:xfrm>
+                      <a:off x="0" y="0"/>
+                      <a:ext cx="5958000" cy="2984500"/>
+                    </a:xfrm>
+                    <a:prstGeom prst="rect"/>
+                    <a:ln/>
+                  </pic:spPr>
+                </pic:pic>
+              </a:graphicData>
+            </a:graphic>
+          </wp:inline>
+        </w:drawing>
+      </w:r>
+      <w:r>
+        <w:rPr/>
+        <w:drawing>
+          <wp:inline distB="114300" distT="114300" distL="114300" distR="114300">
+            <wp:extent cx="5958000" cy="2984500"/>
+            <wp:effectExtent b="0" l="0" r="0" t="0"/>
+            <wp:docPr id="5" name="image8.png"/>
+            <a:graphic>
+              <a:graphicData uri="http://schemas.openxmlformats.org/drawingml/2006/picture">
+                <pic:pic>
+                  <pic:nvPicPr>
+                    <pic:cNvPr id="0" name="image8.png"/>
+                    <pic:cNvPicPr preferRelativeResize="0"/>
+                  </pic:nvPicPr>
+                  <pic:blipFill>
+                    <a:blip r:embed="rId15"/>
+                    <a:srcRect b="0" l="0" r="0" t="0"/>
+                    <a:stretch>
+                      <a:fillRect/>
+                    </a:stretch>
+                  </pic:blipFill>
+                  <pic:spPr>
+                    <a:xfrm>
+                      <a:off x="0" y="0"/>
+                      <a:ext cx="5958000" cy="2984500"/>
+                    </a:xfrm>
+                    <a:prstGeom prst="rect"/>
+                    <a:ln/>
+                  </pic:spPr>
+                </pic:pic>
+              </a:graphicData>
+            </a:graphic>
+          </wp:inline>
+        </w:drawing>
+      </w:r>
+      <w:r>
+        <w:rPr>
+          <w:rtl w:val="0"/>
+        </w:rPr>
+      </w:r>
+    </w:p>
+    <w:p>
+      <w:pPr>
+        <w:ind w:left="0"/>
+        <w:rPr/>
+      </w:pPr>
+      <w:r>
+        <w:rPr>
+          <w:rtl w:val="0"/>
+        </w:rPr>
+        <w:t xml:space="preserve">The images above show the outputs for queries that visualise accident data for accidents involving alcohol using all time periods of the data (2013 - 2019).</w:t>
+      </w:r>
+    </w:p>
+    <w:p>
+      <w:pPr>
+        <w:ind w:left="0"/>
+        <w:rPr/>
+      </w:pPr>
+      <w:r>
+        <w:rPr>
+          <w:rtl w:val="0"/>
+        </w:rPr>
+        <w:t xml:space="preserve">The first figure shows the amount of accidents involving alcohol for each hour of the day and compares it to accidents that do not involve alcohol. The data in this figure indicates that most accidents involving alcohol occur between the hours of 1700 and 0300 with the least amount of accidents occurring between 0800 and 1200. This aligns with the time of day you would expect most people to drink alcohol. </w:t>
+      </w:r>
+    </w:p>
+    <w:p>
+      <w:pPr>
+        <w:ind w:left="0"/>
+        <w:rPr/>
+      </w:pPr>
+      <w:r>
+        <w:rPr>
+          <w:rtl w:val="0"/>
+        </w:rPr>
+        <w:t xml:space="preserve">The second figure compares alcohol vs non-alcohol related accidents for each day of the week. Unsurprisingly accidents involving alcohol increase on a Friday but mostly occur on a Saturday and Sunday whereas accidents not involving alcohol do not vary greatly day to day.</w:t>
+      </w:r>
+    </w:p>
+    <w:p>
+      <w:pPr>
+        <w:ind w:left="0"/>
+        <w:rPr/>
+      </w:pPr>
+      <w:r>
+        <w:rPr>
+          <w:rtl w:val="0"/>
+        </w:rPr>
+        <w:t xml:space="preserve">The final figure compares alcohol vs non-alcohol related accidents where a fatality occurs for each year of the available data (2013 to 2019). It shows a dramatic reduction in fatalities from a highest average of 10% in 2013 to a lowest of 2% in 2016 then increasing again to 4% in 2018. This reduction could be the result of a combination of factors including newer cars using more safety equipment, higher driver education or increased policing. </w:t>
+      </w:r>
+    </w:p>
+    <w:p>
+      <w:pPr>
+        <w:ind w:left="0"/>
+        <w:rPr/>
+      </w:pPr>
+      <w:r>
+        <w:rPr>
+          <w:rtl w:val="0"/>
+        </w:rPr>
+        <w:t xml:space="preserve">This final figure also makes it apparent that accidents involving alcohol are much more likely to have a fatality than an accident not involving alcohol.</w:t>
+      </w:r>
+    </w:p>
+    <w:p>
+      <w:pPr>
+        <w:ind w:left="0"/>
+        <w:rPr/>
+      </w:pPr>
       <w:r>
         <w:rPr>
           <w:rtl w:val="0"/>
@@ -758,18 +1243,129 @@
     </w:p>
     <w:p>
       <w:pPr>
-        <w:rPr/>
-      </w:pPr>
-      <w:r>
-        <w:rPr>
-          <w:rtl w:val="0"/>
-        </w:rPr>
-      </w:r>
-    </w:p>
-    <w:p>
-      <w:pPr>
-        <w:pStyle w:val="Heading1"/>
-        <w:ind w:firstLine="0"/>
+        <w:ind w:left="0" w:firstLine="0"/>
+        <w:rPr/>
+      </w:pPr>
+      <w:r>
+        <w:rPr/>
+        <w:drawing>
+          <wp:inline distB="114300" distT="114300" distL="114300" distR="114300">
+            <wp:extent cx="5958000" cy="2984500"/>
+            <wp:effectExtent b="0" l="0" r="0" t="0"/>
+            <wp:docPr id="3" name="image9.png"/>
+            <a:graphic>
+              <a:graphicData uri="http://schemas.openxmlformats.org/drawingml/2006/picture">
+                <pic:pic>
+                  <pic:nvPicPr>
+                    <pic:cNvPr id="0" name="image9.png"/>
+                    <pic:cNvPicPr preferRelativeResize="0"/>
+                  </pic:nvPicPr>
+                  <pic:blipFill>
+                    <a:blip r:embed="rId16"/>
+                    <a:srcRect b="0" l="0" r="0" t="0"/>
+                    <a:stretch>
+                      <a:fillRect/>
+                    </a:stretch>
+                  </pic:blipFill>
+                  <pic:spPr>
+                    <a:xfrm>
+                      <a:off x="0" y="0"/>
+                      <a:ext cx="5958000" cy="2984500"/>
+                    </a:xfrm>
+                    <a:prstGeom prst="rect"/>
+                    <a:ln/>
+                  </pic:spPr>
+                </pic:pic>
+              </a:graphicData>
+            </a:graphic>
+          </wp:inline>
+        </w:drawing>
+      </w:r>
+      <w:r>
+        <w:rPr/>
+        <w:drawing>
+          <wp:inline distB="114300" distT="114300" distL="114300" distR="114300">
+            <wp:extent cx="5958000" cy="2984500"/>
+            <wp:effectExtent b="0" l="0" r="0" t="0"/>
+            <wp:docPr id="9" name="image7.png"/>
+            <a:graphic>
+              <a:graphicData uri="http://schemas.openxmlformats.org/drawingml/2006/picture">
+                <pic:pic>
+                  <pic:nvPicPr>
+                    <pic:cNvPr id="0" name="image7.png"/>
+                    <pic:cNvPicPr preferRelativeResize="0"/>
+                  </pic:nvPicPr>
+                  <pic:blipFill>
+                    <a:blip r:embed="rId17"/>
+                    <a:srcRect b="0" l="0" r="0" t="0"/>
+                    <a:stretch>
+                      <a:fillRect/>
+                    </a:stretch>
+                  </pic:blipFill>
+                  <pic:spPr>
+                    <a:xfrm>
+                      <a:off x="0" y="0"/>
+                      <a:ext cx="5958000" cy="2984500"/>
+                    </a:xfrm>
+                    <a:prstGeom prst="rect"/>
+                    <a:ln/>
+                  </pic:spPr>
+                </pic:pic>
+              </a:graphicData>
+            </a:graphic>
+          </wp:inline>
+        </w:drawing>
+      </w:r>
+      <w:r>
+        <w:rPr>
+          <w:rtl w:val="0"/>
+        </w:rPr>
+      </w:r>
+    </w:p>
+    <w:p>
+      <w:pPr>
+        <w:ind w:left="0" w:firstLine="0"/>
+        <w:rPr/>
+      </w:pPr>
+      <w:r>
+        <w:rPr>
+          <w:rtl w:val="0"/>
+        </w:rPr>
+        <w:t xml:space="preserve">The final analysis is the query “For a user-selected year, display the information of all accidents that occurred on a Victorian public holiday within the selected year.”</w:t>
+      </w:r>
+    </w:p>
+    <w:p>
+      <w:pPr>
+        <w:ind w:left="0" w:firstLine="0"/>
+        <w:rPr/>
+      </w:pPr>
+      <w:r>
+        <w:rPr>
+          <w:rtl w:val="0"/>
+        </w:rPr>
+        <w:t xml:space="preserve">The first figure compares the occurrence of all accident types on public holidays vs non-public holidays. This comparison shows that on public holidays there are collisions with other vehicles but more collisions with fixed objects. If one assumes that alcohol consumption increases on public holidays then that may be the cause of this variance.</w:t>
+      </w:r>
+    </w:p>
+    <w:p>
+      <w:pPr>
+        <w:ind w:left="0" w:firstLine="0"/>
+        <w:rPr/>
+      </w:pPr>
+      <w:r>
+        <w:rPr>
+          <w:rtl w:val="0"/>
+        </w:rPr>
+        <w:t xml:space="preserve">The second figure shows the average number of accidents for each hour of the day on public holidays. We can see the most dangerous hour of the day is 0100.</w:t>
+      </w:r>
+      <w:r>
+        <w:rPr>
+          <w:rtl w:val="0"/>
+        </w:rPr>
+      </w:r>
+    </w:p>
+    <w:p>
+      <w:pPr>
+        <w:ind w:left="0" w:firstLine="0"/>
         <w:rPr>
           <w:rFonts w:ascii="Calibri" w:cs="Calibri" w:eastAsia="Calibri" w:hAnsi="Calibri"/>
           <w:b w:val="1"/>
@@ -784,29 +1380,12 @@
         </w:rPr>
       </w:r>
     </w:p>
-    <w:p>
-      <w:pPr>
-        <w:ind w:left="0" w:firstLine="0"/>
-        <w:rPr>
-          <w:rFonts w:ascii="Calibri" w:cs="Calibri" w:eastAsia="Calibri" w:hAnsi="Calibri"/>
-          <w:b w:val="1"/>
-          <w:color w:val="2e75b5"/>
-          <w:sz w:val="28"/>
-          <w:szCs w:val="28"/>
-        </w:rPr>
-      </w:pPr>
-      <w:r>
-        <w:rPr>
-          <w:rtl w:val="0"/>
-        </w:rPr>
-      </w:r>
-    </w:p>
     <w:sectPr>
-      <w:footerReference r:id="rId9" w:type="default"/>
-      <w:footerReference r:id="rId10" w:type="first"/>
+      <w:footerReference r:id="rId18" w:type="default"/>
+      <w:footerReference r:id="rId19" w:type="first"/>
       <w:type w:val="nextPage"/>
       <w:pgSz w:h="15840" w:w="12240" w:orient="portrait"/>
-      <w:pgMar w:bottom="1440" w:top="1440" w:left="1440" w:right="1440" w:header="720" w:footer="720"/>
+      <w:pgMar w:bottom="1440" w:top="1440" w:left="1417.3228346456694" w:right="1440" w:header="720" w:footer="720"/>
       <w:pgNumType w:start="1"/>
     </w:sectPr>
   </w:body>

</xml_diff>